<commit_message>
Actualizado documento Casos de uso
</commit_message>
<xml_diff>
--- a/Documentación del proyecto/Documentación/SRS/Anexo2/Diagramas de casos de uso/Casos de uso.docx
+++ b/Documentación del proyecto/Documentación/SRS/Anexo2/Diagramas de casos de uso/Casos de uso.docx
@@ -1,6 +1,6 @@
 
 <file path=word/document.xml><?xml version="1.0" encoding="utf-8"?>
-<w:document xmlns:wpc="http://schemas.microsoft.com/office/word/2010/wordprocessingCanvas" xmlns:cx="http://schemas.microsoft.com/office/drawing/2014/chartex" xmlns:cx1="http://schemas.microsoft.com/office/drawing/2015/9/8/chartex" xmlns:cx2="http://schemas.microsoft.com/office/drawing/2015/10/21/chartex" xmlns:cx3="http://schemas.microsoft.com/office/drawing/2016/5/9/chartex" xmlns:cx4="http://schemas.microsoft.com/office/drawing/2016/5/10/chartex" xmlns:cx5="http://schemas.microsoft.com/office/drawing/2016/5/11/chartex" xmlns:cx6="http://schemas.microsoft.com/office/drawing/2016/5/12/chartex" xmlns:cx7="http://schemas.microsoft.com/office/drawing/2016/5/13/chartex" xmlns:cx8="http://schemas.microsoft.com/office/drawing/2016/5/14/chartex" xmlns:mc="http://schemas.openxmlformats.org/markup-compatibility/2006" xmlns:aink="http://schemas.microsoft.com/office/drawing/2016/ink" xmlns:am3d="http://schemas.microsoft.com/office/drawing/2017/model3d" xmlns:o="urn:schemas-microsoft-com:office:office" xmlns:r="http://schemas.openxmlformats.org/officeDocument/2006/relationships" xmlns:m="http://schemas.openxmlformats.org/officeDocument/2006/math" xmlns:v="urn:schemas-microsoft-com:vml" xmlns:wp14="http://schemas.microsoft.com/office/word/2010/wordprocessingDrawing" xmlns:wp="http://schemas.openxmlformats.org/drawingml/2006/wordprocessingDrawing" xmlns:w10="urn:schemas-microsoft-com:office:word" xmlns:w="http://schemas.openxmlformats.org/wordprocessingml/2006/main" xmlns:w14="http://schemas.microsoft.com/office/word/2010/wordml" xmlns:w15="http://schemas.microsoft.com/office/word/2012/wordml" xmlns:w16cid="http://schemas.microsoft.com/office/word/2016/wordml/cid" xmlns:w16se="http://schemas.microsoft.com/office/word/2015/wordml/symex" xmlns:wpg="http://schemas.microsoft.com/office/word/2010/wordprocessingGroup" xmlns:wpi="http://schemas.microsoft.com/office/word/2010/wordprocessingInk" xmlns:wne="http://schemas.microsoft.com/office/word/2006/wordml" xmlns:wps="http://schemas.microsoft.com/office/word/2010/wordprocessingShape" mc:Ignorable="w14 w15 w16se w16cid wp14">
+<w:document xmlns:wpc="http://schemas.microsoft.com/office/word/2010/wordprocessingCanvas" xmlns:cx="http://schemas.microsoft.com/office/drawing/2014/chartex" xmlns:mc="http://schemas.openxmlformats.org/markup-compatibility/2006" xmlns:o="urn:schemas-microsoft-com:office:office" xmlns:r="http://schemas.openxmlformats.org/officeDocument/2006/relationships" xmlns:m="http://schemas.openxmlformats.org/officeDocument/2006/math" xmlns:v="urn:schemas-microsoft-com:vml" xmlns:wp14="http://schemas.microsoft.com/office/word/2010/wordprocessingDrawing" xmlns:wp="http://schemas.openxmlformats.org/drawingml/2006/wordprocessingDrawing" xmlns:w10="urn:schemas-microsoft-com:office:word" xmlns:w="http://schemas.openxmlformats.org/wordprocessingml/2006/main" xmlns:w14="http://schemas.microsoft.com/office/word/2010/wordml" xmlns:w15="http://schemas.microsoft.com/office/word/2012/wordml" xmlns:w16se="http://schemas.microsoft.com/office/word/2015/wordml/symex" xmlns:wpg="http://schemas.microsoft.com/office/word/2010/wordprocessingGroup" xmlns:wpi="http://schemas.microsoft.com/office/word/2010/wordprocessingInk" xmlns:wne="http://schemas.microsoft.com/office/word/2006/wordml" xmlns:wps="http://schemas.microsoft.com/office/word/2010/wordprocessingShape" mc:Ignorable="w14 w15 w16se wp14">
   <w:body>
     <w:tbl>
       <w:tblPr>
@@ -141,7 +141,21 @@
                 <w:color w:val="auto"/>
                 <w:szCs w:val="28"/>
               </w:rPr>
-              <w:t>Identificar</w:t>
+              <w:t>Identifica</w:t>
+            </w:r>
+            <w:r>
+              <w:rPr>
+                <w:color w:val="auto"/>
+                <w:szCs w:val="28"/>
+              </w:rPr>
+              <w:t>do</w:t>
+            </w:r>
+            <w:r>
+              <w:rPr>
+                <w:color w:val="auto"/>
+                <w:szCs w:val="28"/>
+              </w:rPr>
+              <w:t>r</w:t>
             </w:r>
           </w:p>
         </w:tc>
@@ -807,7 +821,16 @@
                 <w:sz w:val="24"/>
                 <w:szCs w:val="24"/>
               </w:rPr>
-              <w:t>3.</w:t>
+              <w:t>3</w:t>
+            </w:r>
+            <w:r>
+              <w:rPr>
+                <w:rFonts w:cstheme="minorHAnsi"/>
+                <w:color w:val="161718" w:themeColor="text1"/>
+                <w:sz w:val="24"/>
+                <w:szCs w:val="24"/>
+              </w:rPr>
+              <w:t>.</w:t>
             </w:r>
             <w:r>
               <w:rPr>
@@ -835,7 +858,7 @@
                 <w:sz w:val="24"/>
                 <w:szCs w:val="24"/>
               </w:rPr>
-              <w:t xml:space="preserve"> escribe su anterior contraseña.</w:t>
+              <w:t xml:space="preserve"> escribe su nueva contraseña dos veces.</w:t>
             </w:r>
           </w:p>
           <w:p>
@@ -858,7 +881,16 @@
                 <w:sz w:val="24"/>
                 <w:szCs w:val="24"/>
               </w:rPr>
-              <w:t>4.</w:t>
+              <w:t>4</w:t>
+            </w:r>
+            <w:r>
+              <w:rPr>
+                <w:rFonts w:cstheme="minorHAnsi"/>
+                <w:color w:val="161718" w:themeColor="text1"/>
+                <w:sz w:val="24"/>
+                <w:szCs w:val="24"/>
+              </w:rPr>
+              <w:t>.</w:t>
             </w:r>
             <w:r>
               <w:rPr>
@@ -877,16 +909,34 @@
                 <w:sz w:val="24"/>
                 <w:szCs w:val="24"/>
               </w:rPr>
-              <w:t>usuario</w:t>
-            </w:r>
-            <w:r>
-              <w:rPr>
-                <w:rFonts w:cstheme="minorHAnsi"/>
-                <w:color w:val="161718" w:themeColor="text1"/>
-                <w:sz w:val="24"/>
-                <w:szCs w:val="24"/>
-              </w:rPr>
-              <w:t xml:space="preserve"> escribe su nueva contraseña dos veces.</w:t>
+              <w:t>sistema</w:t>
+            </w:r>
+            <w:r>
+              <w:rPr>
+                <w:rFonts w:cstheme="minorHAnsi"/>
+                <w:color w:val="161718" w:themeColor="text1"/>
+                <w:sz w:val="24"/>
+                <w:szCs w:val="24"/>
+              </w:rPr>
+              <w:t xml:space="preserve"> accede a la </w:t>
+            </w:r>
+            <w:r>
+              <w:rPr>
+                <w:rFonts w:cstheme="minorHAnsi"/>
+                <w:color w:val="A4063E" w:themeColor="accent6"/>
+                <w:sz w:val="24"/>
+                <w:szCs w:val="24"/>
+              </w:rPr>
+              <w:t>base de datos</w:t>
+            </w:r>
+            <w:r>
+              <w:rPr>
+                <w:rFonts w:cstheme="minorHAnsi"/>
+                <w:color w:val="161718" w:themeColor="text1"/>
+                <w:sz w:val="24"/>
+                <w:szCs w:val="24"/>
+              </w:rPr>
+              <w:t xml:space="preserve"> y cambia la contraseña.</w:t>
             </w:r>
           </w:p>
           <w:p>
@@ -909,76 +959,16 @@
                 <w:sz w:val="24"/>
                 <w:szCs w:val="24"/>
               </w:rPr>
-              <w:t>5.</w:t>
-            </w:r>
-            <w:r>
-              <w:rPr>
-                <w:rFonts w:cstheme="minorHAnsi"/>
-                <w:color w:val="161718" w:themeColor="text1"/>
-                <w:sz w:val="24"/>
-                <w:szCs w:val="24"/>
-              </w:rPr>
-              <w:tab/>
-              <w:t xml:space="preserve">El </w:t>
-            </w:r>
-            <w:r>
-              <w:rPr>
-                <w:rFonts w:cstheme="minorHAnsi"/>
-                <w:color w:val="A4063E" w:themeColor="accent6"/>
-                <w:sz w:val="24"/>
-                <w:szCs w:val="24"/>
-              </w:rPr>
-              <w:t>sistema</w:t>
-            </w:r>
-            <w:r>
-              <w:rPr>
-                <w:rFonts w:cstheme="minorHAnsi"/>
-                <w:color w:val="161718" w:themeColor="text1"/>
-                <w:sz w:val="24"/>
-                <w:szCs w:val="24"/>
-              </w:rPr>
-              <w:t xml:space="preserve"> accede a la </w:t>
-            </w:r>
-            <w:r>
-              <w:rPr>
-                <w:rFonts w:cstheme="minorHAnsi"/>
-                <w:color w:val="A4063E" w:themeColor="accent6"/>
-                <w:sz w:val="24"/>
-                <w:szCs w:val="24"/>
-              </w:rPr>
-              <w:t>base de datos</w:t>
-            </w:r>
-            <w:r>
-              <w:rPr>
-                <w:rFonts w:cstheme="minorHAnsi"/>
-                <w:color w:val="161718" w:themeColor="text1"/>
-                <w:sz w:val="24"/>
-                <w:szCs w:val="24"/>
-              </w:rPr>
-              <w:t xml:space="preserve"> y cambia la contraseña.</w:t>
-            </w:r>
-          </w:p>
-          <w:p>
-            <w:pPr>
-              <w:spacing w:after="160" w:line="259" w:lineRule="auto"/>
-              <w:contextualSpacing/>
-              <w:jc w:val="both"/>
-              <w:cnfStyle w:val="000000100000" w:firstRow="0" w:lastRow="0" w:firstColumn="0" w:lastColumn="0" w:oddVBand="0" w:evenVBand="0" w:oddHBand="1" w:evenHBand="0" w:firstRowFirstColumn="0" w:firstRowLastColumn="0" w:lastRowFirstColumn="0" w:lastRowLastColumn="0"/>
-              <w:rPr>
-                <w:rFonts w:cstheme="minorHAnsi"/>
-                <w:color w:val="161718" w:themeColor="text1"/>
-                <w:sz w:val="24"/>
-                <w:szCs w:val="24"/>
-              </w:rPr>
-            </w:pPr>
-            <w:r>
-              <w:rPr>
-                <w:rFonts w:cstheme="minorHAnsi"/>
-                <w:color w:val="161718" w:themeColor="text1"/>
-                <w:sz w:val="24"/>
-                <w:szCs w:val="24"/>
-              </w:rPr>
-              <w:t>6.</w:t>
+              <w:t>5</w:t>
+            </w:r>
+            <w:r>
+              <w:rPr>
+                <w:rFonts w:cstheme="minorHAnsi"/>
+                <w:color w:val="161718" w:themeColor="text1"/>
+                <w:sz w:val="24"/>
+                <w:szCs w:val="24"/>
+              </w:rPr>
+              <w:t>.</w:t>
             </w:r>
             <w:r>
               <w:rPr>
@@ -1066,45 +1056,6 @@
             </w:tcBorders>
             <w:vAlign w:val="center"/>
           </w:tcPr>
-          <w:p>
-            <w:pPr>
-              <w:jc w:val="both"/>
-              <w:cnfStyle w:val="000000000000" w:firstRow="0" w:lastRow="0" w:firstColumn="0" w:lastColumn="0" w:oddVBand="0" w:evenVBand="0" w:oddHBand="0" w:evenHBand="0" w:firstRowFirstColumn="0" w:firstRowLastColumn="0" w:lastRowFirstColumn="0" w:lastRowLastColumn="0"/>
-              <w:rPr>
-                <w:rFonts w:cstheme="minorHAnsi"/>
-                <w:color w:val="161718" w:themeColor="text1"/>
-                <w:sz w:val="24"/>
-                <w:szCs w:val="24"/>
-              </w:rPr>
-            </w:pPr>
-            <w:r>
-              <w:rPr>
-                <w:rFonts w:cstheme="minorHAnsi"/>
-                <w:color w:val="161718" w:themeColor="text1"/>
-                <w:sz w:val="24"/>
-                <w:szCs w:val="24"/>
-              </w:rPr>
-              <w:t xml:space="preserve">2.1 Si el </w:t>
-            </w:r>
-            <w:r>
-              <w:rPr>
-                <w:rFonts w:cstheme="minorHAnsi"/>
-                <w:color w:val="A4063E" w:themeColor="accent6"/>
-                <w:sz w:val="24"/>
-                <w:szCs w:val="24"/>
-              </w:rPr>
-              <w:t>usuario</w:t>
-            </w:r>
-            <w:r>
-              <w:rPr>
-                <w:rFonts w:cstheme="minorHAnsi"/>
-                <w:color w:val="161718" w:themeColor="text1"/>
-                <w:sz w:val="24"/>
-                <w:szCs w:val="24"/>
-              </w:rPr>
-              <w:t xml:space="preserve"> no escribe bien su anterior contraseña, aparecerá un mensaje de error con otro posible intento.</w:t>
-            </w:r>
-          </w:p>
           <w:p>
             <w:pPr>
               <w:jc w:val="both"/>
@@ -1281,7 +1232,21 @@
                 <w:color w:val="auto"/>
                 <w:szCs w:val="28"/>
               </w:rPr>
-              <w:t>Identificar</w:t>
+              <w:t>Identifica</w:t>
+            </w:r>
+            <w:r>
+              <w:rPr>
+                <w:color w:val="auto"/>
+                <w:szCs w:val="28"/>
+              </w:rPr>
+              <w:t>do</w:t>
+            </w:r>
+            <w:r>
+              <w:rPr>
+                <w:color w:val="auto"/>
+                <w:szCs w:val="28"/>
+              </w:rPr>
+              <w:t>r</w:t>
             </w:r>
           </w:p>
         </w:tc>
@@ -1659,27 +1624,16 @@
                 <w:sz w:val="24"/>
                 <w:szCs w:val="24"/>
               </w:rPr>
-              <w:t xml:space="preserve">El usuario necesita estar registrado y tener </w:t>
-            </w:r>
-            <w:proofErr w:type="spellStart"/>
-            <w:r>
-              <w:rPr>
-                <w:rFonts w:cstheme="minorHAnsi"/>
-                <w:color w:val="161718" w:themeColor="text1"/>
-                <w:sz w:val="24"/>
-                <w:szCs w:val="24"/>
-              </w:rPr>
-              <w:t>grollies</w:t>
-            </w:r>
-            <w:proofErr w:type="spellEnd"/>
-            <w:r>
-              <w:rPr>
-                <w:rFonts w:cstheme="minorHAnsi"/>
-                <w:color w:val="161718" w:themeColor="text1"/>
-                <w:sz w:val="24"/>
-                <w:szCs w:val="24"/>
-              </w:rPr>
-              <w:t xml:space="preserve"> para dar en su cuenta.</w:t>
+              <w:t xml:space="preserve">El usuario necesita estar registrado y tener grollies </w:t>
+            </w:r>
+            <w:r>
+              <w:rPr>
+                <w:rFonts w:cstheme="minorHAnsi"/>
+                <w:color w:val="161718" w:themeColor="text1"/>
+                <w:sz w:val="24"/>
+                <w:szCs w:val="24"/>
+              </w:rPr>
+              <w:t>suficientes para pedir el favor.</w:t>
             </w:r>
           </w:p>
         </w:tc>
@@ -1944,27 +1898,7 @@
                 <w:sz w:val="24"/>
                 <w:szCs w:val="24"/>
               </w:rPr>
-              <w:t xml:space="preserve"> actualiza la </w:t>
-            </w:r>
-            <w:proofErr w:type="spellStart"/>
-            <w:r>
-              <w:rPr>
-                <w:rFonts w:cstheme="minorHAnsi"/>
-                <w:color w:val="161718" w:themeColor="text1"/>
-                <w:sz w:val="24"/>
-                <w:szCs w:val="24"/>
-              </w:rPr>
-              <w:t>feed</w:t>
-            </w:r>
-            <w:proofErr w:type="spellEnd"/>
-            <w:r>
-              <w:rPr>
-                <w:rFonts w:cstheme="minorHAnsi"/>
-                <w:color w:val="161718" w:themeColor="text1"/>
-                <w:sz w:val="24"/>
-                <w:szCs w:val="24"/>
-              </w:rPr>
-              <w:t xml:space="preserve"> con este nuevo favor.</w:t>
+              <w:t xml:space="preserve"> actualiza la feed con este nuevo favor.</w:t>
             </w:r>
           </w:p>
           <w:p>
@@ -2216,7 +2150,21 @@
                 <w:color w:val="auto"/>
                 <w:szCs w:val="28"/>
               </w:rPr>
-              <w:t>Identificar</w:t>
+              <w:t>Identifica</w:t>
+            </w:r>
+            <w:r>
+              <w:rPr>
+                <w:color w:val="auto"/>
+                <w:szCs w:val="28"/>
+              </w:rPr>
+              <w:t>do</w:t>
+            </w:r>
+            <w:r>
+              <w:rPr>
+                <w:color w:val="auto"/>
+                <w:szCs w:val="28"/>
+              </w:rPr>
+              <w:t>r</w:t>
             </w:r>
           </w:p>
         </w:tc>
@@ -2329,27 +2277,7 @@
                 <w:sz w:val="24"/>
                 <w:szCs w:val="24"/>
               </w:rPr>
-              <w:t xml:space="preserve">Cambiar </w:t>
-            </w:r>
-            <w:proofErr w:type="spellStart"/>
-            <w:r>
-              <w:rPr>
-                <w:rFonts w:cstheme="minorHAnsi"/>
-                <w:color w:val="161718" w:themeColor="text1"/>
-                <w:sz w:val="24"/>
-                <w:szCs w:val="24"/>
-              </w:rPr>
-              <w:t>Grollies</w:t>
-            </w:r>
-            <w:proofErr w:type="spellEnd"/>
-            <w:r>
-              <w:rPr>
-                <w:rFonts w:cstheme="minorHAnsi"/>
-                <w:color w:val="161718" w:themeColor="text1"/>
-                <w:sz w:val="24"/>
-                <w:szCs w:val="24"/>
-              </w:rPr>
-              <w:t xml:space="preserve"> por premios.</w:t>
+              <w:t>Cambiar Grollies por premios.</w:t>
             </w:r>
           </w:p>
         </w:tc>
@@ -2470,7 +2398,7 @@
                 <w:sz w:val="24"/>
                 <w:szCs w:val="24"/>
               </w:rPr>
-              <w:t>Base de datos, sistema y administrador</w:t>
+              <w:t>Base de datos, sistema</w:t>
             </w:r>
           </w:p>
         </w:tc>
@@ -2675,27 +2603,7 @@
                 <w:sz w:val="24"/>
                 <w:szCs w:val="24"/>
               </w:rPr>
-              <w:t xml:space="preserve">Éxito: El premio tiene el coste en </w:t>
-            </w:r>
-            <w:proofErr w:type="spellStart"/>
-            <w:r>
-              <w:rPr>
-                <w:rFonts w:cstheme="minorHAnsi"/>
-                <w:color w:val="161718" w:themeColor="text1"/>
-                <w:sz w:val="24"/>
-                <w:szCs w:val="24"/>
-              </w:rPr>
-              <w:t>Grollies</w:t>
-            </w:r>
-            <w:proofErr w:type="spellEnd"/>
-            <w:r>
-              <w:rPr>
-                <w:rFonts w:cstheme="minorHAnsi"/>
-                <w:color w:val="161718" w:themeColor="text1"/>
-                <w:sz w:val="24"/>
-                <w:szCs w:val="24"/>
-              </w:rPr>
-              <w:t xml:space="preserve"> necesario al número de estos del usuario.</w:t>
+              <w:t>Éxito: El premio tiene el coste en Grollies necesario al número de estos del usuario.</w:t>
             </w:r>
           </w:p>
           <w:p>
@@ -2740,27 +2648,7 @@
                 <w:sz w:val="24"/>
                 <w:szCs w:val="24"/>
               </w:rPr>
-              <w:t xml:space="preserve">    Fallo: El usuario no tiene suficientes </w:t>
-            </w:r>
-            <w:proofErr w:type="spellStart"/>
-            <w:r>
-              <w:rPr>
-                <w:rFonts w:cstheme="minorHAnsi"/>
-                <w:color w:val="161718" w:themeColor="text1"/>
-                <w:sz w:val="24"/>
-                <w:szCs w:val="24"/>
-              </w:rPr>
-              <w:t>Grollies</w:t>
-            </w:r>
-            <w:proofErr w:type="spellEnd"/>
-            <w:r>
-              <w:rPr>
-                <w:rFonts w:cstheme="minorHAnsi"/>
-                <w:color w:val="161718" w:themeColor="text1"/>
-                <w:sz w:val="24"/>
-                <w:szCs w:val="24"/>
-              </w:rPr>
-              <w:t xml:space="preserve"> para comprar el premio.</w:t>
+              <w:t xml:space="preserve">    Fallo: El usuario no tiene suficientes Grollies para comprar el premio.</w:t>
             </w:r>
           </w:p>
         </w:tc>
@@ -2880,6 +2768,83 @@
                 <w:sz w:val="24"/>
                 <w:szCs w:val="24"/>
               </w:rPr>
+              <w:t>2.</w:t>
+            </w:r>
+            <w:r>
+              <w:rPr>
+                <w:rFonts w:cstheme="minorHAnsi"/>
+                <w:color w:val="161718" w:themeColor="text1"/>
+                <w:sz w:val="24"/>
+                <w:szCs w:val="24"/>
+              </w:rPr>
+              <w:t xml:space="preserve"> </w:t>
+            </w:r>
+            <w:r>
+              <w:rPr>
+                <w:rFonts w:cstheme="minorHAnsi"/>
+                <w:color w:val="161718" w:themeColor="text1"/>
+                <w:sz w:val="24"/>
+                <w:szCs w:val="24"/>
+              </w:rPr>
+              <w:t xml:space="preserve">El </w:t>
+            </w:r>
+            <w:r>
+              <w:rPr>
+                <w:rFonts w:cstheme="minorHAnsi"/>
+                <w:color w:val="A4063E" w:themeColor="accent6"/>
+                <w:sz w:val="24"/>
+                <w:szCs w:val="24"/>
+              </w:rPr>
+              <w:t>Usuario</w:t>
+            </w:r>
+            <w:r>
+              <w:rPr>
+                <w:rFonts w:cstheme="minorHAnsi"/>
+                <w:color w:val="161718" w:themeColor="text1"/>
+                <w:sz w:val="24"/>
+                <w:szCs w:val="24"/>
+              </w:rPr>
+              <w:t xml:space="preserve"> </w:t>
+            </w:r>
+            <w:r>
+              <w:rPr>
+                <w:rFonts w:cstheme="minorHAnsi"/>
+                <w:color w:val="161718" w:themeColor="text1"/>
+                <w:sz w:val="24"/>
+                <w:szCs w:val="24"/>
+              </w:rPr>
+              <w:t>indica su dirección</w:t>
+            </w:r>
+            <w:r>
+              <w:rPr>
+                <w:rFonts w:cstheme="minorHAnsi"/>
+                <w:color w:val="161718" w:themeColor="text1"/>
+                <w:sz w:val="24"/>
+                <w:szCs w:val="24"/>
+              </w:rPr>
+              <w:t>.</w:t>
+            </w:r>
+          </w:p>
+          <w:p>
+            <w:pPr>
+              <w:spacing w:after="160" w:line="259" w:lineRule="auto"/>
+              <w:contextualSpacing/>
+              <w:jc w:val="both"/>
+              <w:cnfStyle w:val="000000100000" w:firstRow="0" w:lastRow="0" w:firstColumn="0" w:lastColumn="0" w:oddVBand="0" w:evenVBand="0" w:oddHBand="1" w:evenHBand="0" w:firstRowFirstColumn="0" w:firstRowLastColumn="0" w:lastRowFirstColumn="0" w:lastRowLastColumn="0"/>
+              <w:rPr>
+                <w:rFonts w:cstheme="minorHAnsi"/>
+                <w:color w:val="161718" w:themeColor="text1"/>
+                <w:sz w:val="24"/>
+                <w:szCs w:val="24"/>
+              </w:rPr>
+            </w:pPr>
+            <w:r>
+              <w:rPr>
+                <w:rFonts w:cstheme="minorHAnsi"/>
+                <w:color w:val="161718" w:themeColor="text1"/>
+                <w:sz w:val="24"/>
+                <w:szCs w:val="24"/>
+              </w:rPr>
               <w:t xml:space="preserve">2. El </w:t>
             </w:r>
             <w:r>
@@ -2898,27 +2863,7 @@
                 <w:sz w:val="24"/>
                 <w:szCs w:val="24"/>
               </w:rPr>
-              <w:t xml:space="preserve"> Acepta la transacción y envía el premio reduciendo los </w:t>
-            </w:r>
-            <w:proofErr w:type="spellStart"/>
-            <w:r>
-              <w:rPr>
-                <w:rFonts w:cstheme="minorHAnsi"/>
-                <w:color w:val="161718" w:themeColor="text1"/>
-                <w:sz w:val="24"/>
-                <w:szCs w:val="24"/>
-              </w:rPr>
-              <w:t>Grollies</w:t>
-            </w:r>
-            <w:proofErr w:type="spellEnd"/>
-            <w:r>
-              <w:rPr>
-                <w:rFonts w:cstheme="minorHAnsi"/>
-                <w:color w:val="161718" w:themeColor="text1"/>
-                <w:sz w:val="24"/>
-                <w:szCs w:val="24"/>
-              </w:rPr>
-              <w:t xml:space="preserve"> correspondientes de la cuenta del </w:t>
+              <w:t xml:space="preserve"> Acepta la transacción y envía el premio reduciendo los Grollies correspondientes de la cuenta del </w:t>
             </w:r>
             <w:r>
               <w:rPr>
@@ -3166,7 +3111,21 @@
                 <w:color w:val="auto"/>
                 <w:szCs w:val="28"/>
               </w:rPr>
-              <w:t>Identificar</w:t>
+              <w:t>Identifica</w:t>
+            </w:r>
+            <w:r>
+              <w:rPr>
+                <w:color w:val="auto"/>
+                <w:szCs w:val="28"/>
+              </w:rPr>
+              <w:t>do</w:t>
+            </w:r>
+            <w:r>
+              <w:rPr>
+                <w:color w:val="auto"/>
+                <w:szCs w:val="28"/>
+              </w:rPr>
+              <w:t>r</w:t>
             </w:r>
           </w:p>
         </w:tc>
@@ -3297,27 +3256,7 @@
                 <w:sz w:val="24"/>
                 <w:szCs w:val="24"/>
               </w:rPr>
-              <w:t xml:space="preserve"> quiere comprar </w:t>
-            </w:r>
-            <w:proofErr w:type="spellStart"/>
-            <w:r>
-              <w:rPr>
-                <w:rFonts w:cstheme="minorHAnsi"/>
-                <w:color w:val="161718" w:themeColor="text1"/>
-                <w:sz w:val="24"/>
-                <w:szCs w:val="24"/>
-              </w:rPr>
-              <w:t>Grollies</w:t>
-            </w:r>
-            <w:proofErr w:type="spellEnd"/>
-            <w:r>
-              <w:rPr>
-                <w:rFonts w:cstheme="minorHAnsi"/>
-                <w:color w:val="161718" w:themeColor="text1"/>
-                <w:sz w:val="24"/>
-                <w:szCs w:val="24"/>
-              </w:rPr>
-              <w:t xml:space="preserve"> en la aplicación</w:t>
+              <w:t xml:space="preserve"> quiere comprar Grollies en la aplicación</w:t>
             </w:r>
           </w:p>
         </w:tc>
@@ -3438,7 +3377,7 @@
                 <w:sz w:val="24"/>
                 <w:szCs w:val="24"/>
               </w:rPr>
-              <w:t>Base de datos, sistema y administrador</w:t>
+              <w:t>Base de datos, sistema</w:t>
             </w:r>
           </w:p>
         </w:tc>
@@ -3500,27 +3439,7 @@
                 <w:sz w:val="24"/>
                 <w:szCs w:val="24"/>
               </w:rPr>
-              <w:t xml:space="preserve">Los datos del catálogo de </w:t>
-            </w:r>
-            <w:proofErr w:type="spellStart"/>
-            <w:r>
-              <w:rPr>
-                <w:rFonts w:cstheme="minorHAnsi"/>
-                <w:color w:val="161718" w:themeColor="text1"/>
-                <w:sz w:val="24"/>
-                <w:szCs w:val="24"/>
-              </w:rPr>
-              <w:t>Grollies</w:t>
-            </w:r>
-            <w:proofErr w:type="spellEnd"/>
-            <w:r>
-              <w:rPr>
-                <w:rFonts w:cstheme="minorHAnsi"/>
-                <w:color w:val="161718" w:themeColor="text1"/>
-                <w:sz w:val="24"/>
-                <w:szCs w:val="24"/>
-              </w:rPr>
-              <w:t>, del usuario y de su entidad bancaria.</w:t>
+              <w:t>Los datos del catálogo de Grollies, del usuario y de su entidad bancaria.</w:t>
             </w:r>
           </w:p>
         </w:tc>
@@ -3583,27 +3502,7 @@
                 <w:sz w:val="24"/>
                 <w:szCs w:val="24"/>
               </w:rPr>
-              <w:t xml:space="preserve">El usuario quiere comprar </w:t>
-            </w:r>
-            <w:proofErr w:type="spellStart"/>
-            <w:r>
-              <w:rPr>
-                <w:rFonts w:cstheme="minorHAnsi"/>
-                <w:color w:val="161718" w:themeColor="text1"/>
-                <w:sz w:val="24"/>
-                <w:szCs w:val="24"/>
-              </w:rPr>
-              <w:t>Grollies</w:t>
-            </w:r>
-            <w:proofErr w:type="spellEnd"/>
-            <w:r>
-              <w:rPr>
-                <w:rFonts w:cstheme="minorHAnsi"/>
-                <w:color w:val="161718" w:themeColor="text1"/>
-                <w:sz w:val="24"/>
-                <w:szCs w:val="24"/>
-              </w:rPr>
-              <w:t xml:space="preserve"> en la aplicación.</w:t>
+              <w:t>El usuario quiere comprar Grollies en la aplicación.</w:t>
             </w:r>
           </w:p>
         </w:tc>
@@ -3665,19 +3564,8 @@
                 <w:sz w:val="24"/>
                 <w:szCs w:val="24"/>
               </w:rPr>
-              <w:t xml:space="preserve">Éxito: El usuario compra </w:t>
-            </w:r>
-            <w:proofErr w:type="spellStart"/>
-            <w:r>
-              <w:rPr>
-                <w:rFonts w:cstheme="minorHAnsi"/>
-                <w:color w:val="161718" w:themeColor="text1"/>
-                <w:sz w:val="24"/>
-                <w:szCs w:val="24"/>
-              </w:rPr>
-              <w:t>Grollies</w:t>
-            </w:r>
-            <w:proofErr w:type="spellEnd"/>
+              <w:t>Éxito: El usuario compra Grollies</w:t>
+            </w:r>
           </w:p>
         </w:tc>
       </w:tr>
@@ -3759,19 +3647,8 @@
                 <w:sz w:val="24"/>
                 <w:szCs w:val="24"/>
               </w:rPr>
-              <w:t xml:space="preserve"> selecciona comprar </w:t>
-            </w:r>
-            <w:proofErr w:type="spellStart"/>
-            <w:r>
-              <w:rPr>
-                <w:rFonts w:cstheme="minorHAnsi"/>
-                <w:color w:val="161718" w:themeColor="text1"/>
-                <w:sz w:val="24"/>
-                <w:szCs w:val="24"/>
-              </w:rPr>
-              <w:t>Grollies</w:t>
-            </w:r>
-            <w:proofErr w:type="spellEnd"/>
+              <w:t xml:space="preserve"> selecciona comprar Grollies</w:t>
+            </w:r>
           </w:p>
           <w:p>
             <w:pPr>
@@ -3875,19 +3752,8 @@
                 <w:sz w:val="24"/>
                 <w:szCs w:val="24"/>
               </w:rPr>
-              <w:t xml:space="preserve"> compra </w:t>
-            </w:r>
-            <w:proofErr w:type="spellStart"/>
-            <w:r>
-              <w:rPr>
-                <w:rFonts w:cstheme="minorHAnsi"/>
-                <w:color w:val="161718" w:themeColor="text1"/>
-                <w:sz w:val="24"/>
-                <w:szCs w:val="24"/>
-              </w:rPr>
-              <w:t>Grollies</w:t>
-            </w:r>
-            <w:proofErr w:type="spellEnd"/>
+              <w:t xml:space="preserve"> compra Grollies</w:t>
+            </w:r>
           </w:p>
         </w:tc>
       </w:tr>
@@ -3978,27 +3844,7 @@
                 <w:sz w:val="24"/>
                 <w:szCs w:val="24"/>
               </w:rPr>
-              <w:t xml:space="preserve"> decide no comprar </w:t>
-            </w:r>
-            <w:proofErr w:type="spellStart"/>
-            <w:r>
-              <w:rPr>
-                <w:rFonts w:cstheme="minorHAnsi"/>
-                <w:color w:val="161718" w:themeColor="text1"/>
-                <w:sz w:val="24"/>
-                <w:szCs w:val="24"/>
-              </w:rPr>
-              <w:t>Grollies</w:t>
-            </w:r>
-            <w:proofErr w:type="spellEnd"/>
-            <w:r>
-              <w:rPr>
-                <w:rFonts w:cstheme="minorHAnsi"/>
-                <w:color w:val="161718" w:themeColor="text1"/>
-                <w:sz w:val="24"/>
-                <w:szCs w:val="24"/>
-              </w:rPr>
-              <w:t xml:space="preserve"> y volver atrás</w:t>
+              <w:t xml:space="preserve"> decide no comprar Grollies y volver atrás</w:t>
             </w:r>
           </w:p>
         </w:tc>
@@ -4126,7 +3972,21 @@
                 <w:color w:val="auto"/>
                 <w:szCs w:val="28"/>
               </w:rPr>
-              <w:t>Identificar</w:t>
+              <w:t>Identifica</w:t>
+            </w:r>
+            <w:r>
+              <w:rPr>
+                <w:color w:val="auto"/>
+                <w:szCs w:val="28"/>
+              </w:rPr>
+              <w:t>do</w:t>
+            </w:r>
+            <w:r>
+              <w:rPr>
+                <w:color w:val="auto"/>
+                <w:szCs w:val="28"/>
+              </w:rPr>
+              <w:t>r</w:t>
             </w:r>
           </w:p>
         </w:tc>
@@ -4801,27 +4661,7 @@
                 <w:sz w:val="24"/>
                 <w:szCs w:val="24"/>
               </w:rPr>
-              <w:t xml:space="preserve"> introduce una recompensa mínima en </w:t>
-            </w:r>
-            <w:proofErr w:type="spellStart"/>
-            <w:r>
-              <w:rPr>
-                <w:rFonts w:cstheme="minorHAnsi"/>
-                <w:color w:val="161718" w:themeColor="text1"/>
-                <w:sz w:val="24"/>
-                <w:szCs w:val="24"/>
-              </w:rPr>
-              <w:t>grollies</w:t>
-            </w:r>
-            <w:proofErr w:type="spellEnd"/>
-            <w:r>
-              <w:rPr>
-                <w:rFonts w:cstheme="minorHAnsi"/>
-                <w:color w:val="161718" w:themeColor="text1"/>
-                <w:sz w:val="24"/>
-                <w:szCs w:val="24"/>
-              </w:rPr>
-              <w:t xml:space="preserve"> (opcional).</w:t>
+              <w:t xml:space="preserve"> introduce una recompensa mínima en grollies (opcional).</w:t>
             </w:r>
           </w:p>
           <w:p>
@@ -5206,6 +5046,7 @@
                 <w:color w:val="auto"/>
                 <w:szCs w:val="28"/>
               </w:rPr>
+              <w:lastRenderedPageBreak/>
               <w:t>Flujo secundario</w:t>
             </w:r>
           </w:p>
@@ -5458,6 +5299,16 @@
                 <w:sz w:val="24"/>
                 <w:szCs w:val="24"/>
               </w:rPr>
+              <w:t>SE</w:t>
+            </w:r>
+            <w:r>
+              <w:rPr>
+                <w:rFonts w:cstheme="minorHAnsi"/>
+                <w:b w:val="0"/>
+                <w:color w:val="161718" w:themeColor="text1"/>
+                <w:sz w:val="24"/>
+                <w:szCs w:val="24"/>
+              </w:rPr>
               <w:t xml:space="preserve"> FAVOR</w:t>
             </w:r>
           </w:p>
@@ -5507,7 +5358,21 @@
                 <w:color w:val="auto"/>
                 <w:szCs w:val="28"/>
               </w:rPr>
-              <w:t>Identificar</w:t>
+              <w:t>Identifica</w:t>
+            </w:r>
+            <w:r>
+              <w:rPr>
+                <w:color w:val="auto"/>
+                <w:szCs w:val="28"/>
+              </w:rPr>
+              <w:t>do</w:t>
+            </w:r>
+            <w:r>
+              <w:rPr>
+                <w:color w:val="auto"/>
+                <w:szCs w:val="28"/>
+              </w:rPr>
+              <w:t>r</w:t>
             </w:r>
           </w:p>
         </w:tc>
@@ -5821,7 +5686,43 @@
                 <w:sz w:val="24"/>
                 <w:szCs w:val="24"/>
               </w:rPr>
-              <w:t>Información mostrada por pantalla por buscar discoteca. La información almacenada de todas las discotecas en la base de datos</w:t>
+              <w:t xml:space="preserve">Información mostrada por pantalla por buscar </w:t>
+            </w:r>
+            <w:r>
+              <w:rPr>
+                <w:rFonts w:eastAsia="Times New Roman" w:cstheme="minorHAnsi"/>
+                <w:color w:val="161718" w:themeColor="text1"/>
+                <w:sz w:val="24"/>
+                <w:szCs w:val="24"/>
+              </w:rPr>
+              <w:t>favores</w:t>
+            </w:r>
+            <w:r>
+              <w:rPr>
+                <w:rFonts w:eastAsia="Times New Roman" w:cstheme="minorHAnsi"/>
+                <w:color w:val="161718" w:themeColor="text1"/>
+                <w:sz w:val="24"/>
+                <w:szCs w:val="24"/>
+              </w:rPr>
+              <w:t xml:space="preserve">. La información almacenada de todas las </w:t>
+            </w:r>
+            <w:r>
+              <w:rPr>
+                <w:rFonts w:eastAsia="Times New Roman" w:cstheme="minorHAnsi"/>
+                <w:color w:val="161718" w:themeColor="text1"/>
+                <w:sz w:val="24"/>
+                <w:szCs w:val="24"/>
+              </w:rPr>
+              <w:t>favores</w:t>
+            </w:r>
+            <w:r>
+              <w:rPr>
+                <w:rFonts w:eastAsia="Times New Roman" w:cstheme="minorHAnsi"/>
+                <w:color w:val="161718" w:themeColor="text1"/>
+                <w:sz w:val="24"/>
+                <w:szCs w:val="24"/>
+              </w:rPr>
+              <w:t xml:space="preserve"> en la base de datos</w:t>
             </w:r>
           </w:p>
         </w:tc>
@@ -6224,6 +6125,7 @@
           <w:p>
             <w:pPr>
               <w:spacing w:after="160" w:line="259" w:lineRule="auto"/>
+              <w:ind w:left="720" w:hanging="720"/>
               <w:contextualSpacing/>
               <w:jc w:val="both"/>
               <w:cnfStyle w:val="000000100000" w:firstRow="0" w:lastRow="0" w:firstColumn="0" w:lastColumn="0" w:oddVBand="0" w:evenVBand="0" w:oddHBand="1" w:evenHBand="0" w:firstRowFirstColumn="0" w:firstRowLastColumn="0" w:lastRowFirstColumn="0" w:lastRowLastColumn="0"/>
@@ -6269,7 +6171,25 @@
                 <w:sz w:val="24"/>
                 <w:szCs w:val="24"/>
               </w:rPr>
-              <w:t xml:space="preserve"> muestra en pantalla la información de la discoteca seleccionada</w:t>
+              <w:t xml:space="preserve"> muestra e</w:t>
+            </w:r>
+            <w:r>
+              <w:rPr>
+                <w:rFonts w:cstheme="minorHAnsi"/>
+                <w:color w:val="161718" w:themeColor="text1"/>
+                <w:sz w:val="24"/>
+                <w:szCs w:val="24"/>
+              </w:rPr>
+              <w:t xml:space="preserve">n pantalla la información del favor </w:t>
+            </w:r>
+            <w:r>
+              <w:rPr>
+                <w:rFonts w:cstheme="minorHAnsi"/>
+                <w:color w:val="161718" w:themeColor="text1"/>
+                <w:sz w:val="24"/>
+                <w:szCs w:val="24"/>
+              </w:rPr>
+              <w:t>seleccionada</w:t>
             </w:r>
           </w:p>
         </w:tc>
@@ -6515,7 +6435,21 @@
                 <w:color w:val="auto"/>
                 <w:szCs w:val="28"/>
               </w:rPr>
-              <w:t>Identificar</w:t>
+              <w:t>Identifica</w:t>
+            </w:r>
+            <w:r>
+              <w:rPr>
+                <w:color w:val="auto"/>
+                <w:szCs w:val="28"/>
+              </w:rPr>
+              <w:t>do</w:t>
+            </w:r>
+            <w:r>
+              <w:rPr>
+                <w:color w:val="auto"/>
+                <w:szCs w:val="28"/>
+              </w:rPr>
+              <w:t>r</w:t>
             </w:r>
           </w:p>
         </w:tc>
@@ -7634,7 +7568,21 @@
                 <w:color w:val="auto"/>
                 <w:szCs w:val="28"/>
               </w:rPr>
-              <w:t>Identificar</w:t>
+              <w:t>Identifica</w:t>
+            </w:r>
+            <w:r>
+              <w:rPr>
+                <w:color w:val="auto"/>
+                <w:szCs w:val="28"/>
+              </w:rPr>
+              <w:t>do</w:t>
+            </w:r>
+            <w:r>
+              <w:rPr>
+                <w:color w:val="auto"/>
+                <w:szCs w:val="28"/>
+              </w:rPr>
+              <w:t>r</w:t>
             </w:r>
           </w:p>
         </w:tc>
@@ -8394,27 +8342,7 @@
                 <w:sz w:val="24"/>
                 <w:szCs w:val="24"/>
               </w:rPr>
-              <w:t xml:space="preserve"> y otorga los </w:t>
-            </w:r>
-            <w:proofErr w:type="spellStart"/>
-            <w:r>
-              <w:rPr>
-                <w:rFonts w:cstheme="minorHAnsi"/>
-                <w:color w:val="161718" w:themeColor="text1"/>
-                <w:sz w:val="24"/>
-                <w:szCs w:val="24"/>
-              </w:rPr>
-              <w:t>grollies</w:t>
-            </w:r>
-            <w:proofErr w:type="spellEnd"/>
-            <w:r>
-              <w:rPr>
-                <w:rFonts w:cstheme="minorHAnsi"/>
-                <w:color w:val="161718" w:themeColor="text1"/>
-                <w:sz w:val="24"/>
-                <w:szCs w:val="24"/>
-              </w:rPr>
-              <w:t xml:space="preserve"> pertinentes.</w:t>
+              <w:t xml:space="preserve"> y otorga los grollies pertinentes.</w:t>
             </w:r>
           </w:p>
           <w:p>
@@ -8866,7 +8794,21 @@
                 <w:color w:val="auto"/>
                 <w:szCs w:val="28"/>
               </w:rPr>
-              <w:t>Identificar</w:t>
+              <w:t>Identifica</w:t>
+            </w:r>
+            <w:r>
+              <w:rPr>
+                <w:color w:val="auto"/>
+                <w:szCs w:val="28"/>
+              </w:rPr>
+              <w:t>do</w:t>
+            </w:r>
+            <w:r>
+              <w:rPr>
+                <w:color w:val="auto"/>
+                <w:szCs w:val="28"/>
+              </w:rPr>
+              <w:t>r</w:t>
             </w:r>
           </w:p>
         </w:tc>
@@ -9968,7 +9910,17 @@
                 <w:sz w:val="24"/>
                 <w:szCs w:val="24"/>
               </w:rPr>
-              <w:t>MODIFICAR FAVOR</w:t>
+              <w:t>BORRAR</w:t>
+            </w:r>
+            <w:r>
+              <w:rPr>
+                <w:rFonts w:cstheme="minorHAnsi"/>
+                <w:b w:val="0"/>
+                <w:color w:val="161718" w:themeColor="text1"/>
+                <w:sz w:val="24"/>
+                <w:szCs w:val="24"/>
+              </w:rPr>
+              <w:t xml:space="preserve"> FAVOR</w:t>
             </w:r>
           </w:p>
         </w:tc>
@@ -10017,7 +9969,21 @@
                 <w:color w:val="auto"/>
                 <w:szCs w:val="28"/>
               </w:rPr>
-              <w:t>Identificar</w:t>
+              <w:t>Identifica</w:t>
+            </w:r>
+            <w:r>
+              <w:rPr>
+                <w:color w:val="auto"/>
+                <w:szCs w:val="28"/>
+              </w:rPr>
+              <w:t>do</w:t>
+            </w:r>
+            <w:r>
+              <w:rPr>
+                <w:color w:val="auto"/>
+                <w:szCs w:val="28"/>
+              </w:rPr>
+              <w:t>r</w:t>
             </w:r>
           </w:p>
         </w:tc>
@@ -10166,7 +10132,25 @@
                 <w:sz w:val="24"/>
                 <w:szCs w:val="24"/>
               </w:rPr>
-              <w:t xml:space="preserve"> un favor para cambiar su información.</w:t>
+              <w:t xml:space="preserve"> un favor para </w:t>
+            </w:r>
+            <w:r>
+              <w:rPr>
+                <w:rFonts w:cstheme="minorHAnsi"/>
+                <w:color w:val="161718" w:themeColor="text1"/>
+                <w:sz w:val="24"/>
+                <w:szCs w:val="24"/>
+              </w:rPr>
+              <w:t>borrarlo</w:t>
+            </w:r>
+            <w:r>
+              <w:rPr>
+                <w:rFonts w:cstheme="minorHAnsi"/>
+                <w:color w:val="161718" w:themeColor="text1"/>
+                <w:sz w:val="24"/>
+                <w:szCs w:val="24"/>
+              </w:rPr>
+              <w:t>.</w:t>
             </w:r>
           </w:p>
         </w:tc>
@@ -10421,7 +10405,16 @@
                 <w:sz w:val="24"/>
                 <w:szCs w:val="24"/>
               </w:rPr>
-              <w:t>modificar.</w:t>
+              <w:t>borrar</w:t>
+            </w:r>
+            <w:r>
+              <w:rPr>
+                <w:rFonts w:cstheme="minorHAnsi"/>
+                <w:color w:val="161718" w:themeColor="text1"/>
+                <w:sz w:val="24"/>
+                <w:szCs w:val="24"/>
+              </w:rPr>
+              <w:t>.</w:t>
             </w:r>
           </w:p>
         </w:tc>
@@ -10483,16 +10476,25 @@
                 <w:sz w:val="24"/>
                 <w:szCs w:val="24"/>
               </w:rPr>
-              <w:t xml:space="preserve">Éxito: Se abre </w:t>
-            </w:r>
-            <w:r>
-              <w:rPr>
-                <w:rFonts w:cstheme="minorHAnsi"/>
-                <w:color w:val="161718" w:themeColor="text1"/>
-                <w:sz w:val="24"/>
-                <w:szCs w:val="24"/>
-              </w:rPr>
-              <w:t>modifica el favor y se actualiza.</w:t>
+              <w:t xml:space="preserve">Éxito: Se </w:t>
+            </w:r>
+            <w:r>
+              <w:rPr>
+                <w:rFonts w:cstheme="minorHAnsi"/>
+                <w:color w:val="161718" w:themeColor="text1"/>
+                <w:sz w:val="24"/>
+                <w:szCs w:val="24"/>
+              </w:rPr>
+              <w:t>vuelve a la pantalla Favores</w:t>
+            </w:r>
+            <w:r>
+              <w:rPr>
+                <w:rFonts w:cstheme="minorHAnsi"/>
+                <w:color w:val="161718" w:themeColor="text1"/>
+                <w:sz w:val="24"/>
+                <w:szCs w:val="24"/>
+              </w:rPr>
+              <w:t>.</w:t>
             </w:r>
           </w:p>
           <w:p>
@@ -10699,7 +10701,16 @@
                 <w:sz w:val="24"/>
                 <w:szCs w:val="24"/>
               </w:rPr>
-              <w:t>modificar favor.</w:t>
+              <w:t>borra</w:t>
+            </w:r>
+            <w:r>
+              <w:rPr>
+                <w:rFonts w:cstheme="minorHAnsi"/>
+                <w:color w:val="161718" w:themeColor="text1"/>
+                <w:sz w:val="24"/>
+                <w:szCs w:val="24"/>
+              </w:rPr>
+              <w:t>r favor.</w:t>
             </w:r>
           </w:p>
           <w:p>
@@ -10882,7 +10893,25 @@
                 <w:sz w:val="24"/>
                 <w:szCs w:val="24"/>
               </w:rPr>
-              <w:t>a una pantalla donde pone favor modificado con éxito con la nueva información.</w:t>
+              <w:t xml:space="preserve">a una pantalla </w:t>
+            </w:r>
+            <w:r>
+              <w:rPr>
+                <w:rFonts w:cstheme="minorHAnsi"/>
+                <w:color w:val="161718" w:themeColor="text1"/>
+                <w:sz w:val="24"/>
+                <w:szCs w:val="24"/>
+              </w:rPr>
+              <w:t>Favores después de que se haya borrado el favor</w:t>
+            </w:r>
+            <w:r>
+              <w:rPr>
+                <w:rFonts w:cstheme="minorHAnsi"/>
+                <w:color w:val="161718" w:themeColor="text1"/>
+                <w:sz w:val="24"/>
+                <w:szCs w:val="24"/>
+              </w:rPr>
+              <w:t>.</w:t>
             </w:r>
           </w:p>
         </w:tc>
@@ -10969,16 +10998,36 @@
                 <w:sz w:val="24"/>
                 <w:szCs w:val="24"/>
               </w:rPr>
-              <w:t>modificar</w:t>
-            </w:r>
-            <w:r>
-              <w:rPr>
-                <w:rFonts w:cstheme="minorHAnsi"/>
-                <w:color w:val="161718" w:themeColor="text1"/>
-                <w:sz w:val="24"/>
-                <w:szCs w:val="24"/>
-              </w:rPr>
-              <w:t xml:space="preserve"> un </w:t>
+              <w:t>borrar</w:t>
+            </w:r>
+            <w:r>
+              <w:rPr>
+                <w:rFonts w:cstheme="minorHAnsi"/>
+                <w:color w:val="161718" w:themeColor="text1"/>
+                <w:sz w:val="24"/>
+                <w:szCs w:val="24"/>
+              </w:rPr>
+              <w:t xml:space="preserve"> </w:t>
+            </w:r>
+            <w:r>
+              <w:rPr>
+                <w:rFonts w:cstheme="minorHAnsi"/>
+                <w:color w:val="161718" w:themeColor="text1"/>
+                <w:sz w:val="24"/>
+                <w:szCs w:val="24"/>
+              </w:rPr>
+              <w:t>el</w:t>
+            </w:r>
+            <w:bookmarkStart w:id="0" w:name="_GoBack"/>
+            <w:bookmarkEnd w:id="0"/>
+            <w:r>
+              <w:rPr>
+                <w:rFonts w:cstheme="minorHAnsi"/>
+                <w:color w:val="161718" w:themeColor="text1"/>
+                <w:sz w:val="24"/>
+                <w:szCs w:val="24"/>
+              </w:rPr>
+              <w:t xml:space="preserve"> </w:t>
             </w:r>
             <w:r>
               <w:rPr>
@@ -11089,7 +11138,7 @@
 </file>
 
 <file path=word/endnotes.xml><?xml version="1.0" encoding="utf-8"?>
-<w:endnotes xmlns:wpc="http://schemas.microsoft.com/office/word/2010/wordprocessingCanvas" xmlns:cx="http://schemas.microsoft.com/office/drawing/2014/chartex" xmlns:cx1="http://schemas.microsoft.com/office/drawing/2015/9/8/chartex" xmlns:cx2="http://schemas.microsoft.com/office/drawing/2015/10/21/chartex" xmlns:cx3="http://schemas.microsoft.com/office/drawing/2016/5/9/chartex" xmlns:cx4="http://schemas.microsoft.com/office/drawing/2016/5/10/chartex" xmlns:cx5="http://schemas.microsoft.com/office/drawing/2016/5/11/chartex" xmlns:cx6="http://schemas.microsoft.com/office/drawing/2016/5/12/chartex" xmlns:cx7="http://schemas.microsoft.com/office/drawing/2016/5/13/chartex" xmlns:cx8="http://schemas.microsoft.com/office/drawing/2016/5/14/chartex" xmlns:mc="http://schemas.openxmlformats.org/markup-compatibility/2006" xmlns:aink="http://schemas.microsoft.com/office/drawing/2016/ink" xmlns:am3d="http://schemas.microsoft.com/office/drawing/2017/model3d" xmlns:o="urn:schemas-microsoft-com:office:office" xmlns:r="http://schemas.openxmlformats.org/officeDocument/2006/relationships" xmlns:m="http://schemas.openxmlformats.org/officeDocument/2006/math" xmlns:v="urn:schemas-microsoft-com:vml" xmlns:wp14="http://schemas.microsoft.com/office/word/2010/wordprocessingDrawing" xmlns:wp="http://schemas.openxmlformats.org/drawingml/2006/wordprocessingDrawing" xmlns:w10="urn:schemas-microsoft-com:office:word" xmlns:w="http://schemas.openxmlformats.org/wordprocessingml/2006/main" xmlns:w14="http://schemas.microsoft.com/office/word/2010/wordml" xmlns:w15="http://schemas.microsoft.com/office/word/2012/wordml" xmlns:w16cid="http://schemas.microsoft.com/office/word/2016/wordml/cid" xmlns:w16se="http://schemas.microsoft.com/office/word/2015/wordml/symex" xmlns:wpg="http://schemas.microsoft.com/office/word/2010/wordprocessingGroup" xmlns:wpi="http://schemas.microsoft.com/office/word/2010/wordprocessingInk" xmlns:wne="http://schemas.microsoft.com/office/word/2006/wordml" xmlns:wps="http://schemas.microsoft.com/office/word/2010/wordprocessingShape" mc:Ignorable="w14 w15 w16se w16cid wp14">
+<w:endnotes xmlns:wpc="http://schemas.microsoft.com/office/word/2010/wordprocessingCanvas" xmlns:cx="http://schemas.microsoft.com/office/drawing/2014/chartex" xmlns:mc="http://schemas.openxmlformats.org/markup-compatibility/2006" xmlns:o="urn:schemas-microsoft-com:office:office" xmlns:r="http://schemas.openxmlformats.org/officeDocument/2006/relationships" xmlns:m="http://schemas.openxmlformats.org/officeDocument/2006/math" xmlns:v="urn:schemas-microsoft-com:vml" xmlns:wp14="http://schemas.microsoft.com/office/word/2010/wordprocessingDrawing" xmlns:wp="http://schemas.openxmlformats.org/drawingml/2006/wordprocessingDrawing" xmlns:w10="urn:schemas-microsoft-com:office:word" xmlns:w="http://schemas.openxmlformats.org/wordprocessingml/2006/main" xmlns:w14="http://schemas.microsoft.com/office/word/2010/wordml" xmlns:w15="http://schemas.microsoft.com/office/word/2012/wordml" xmlns:w16se="http://schemas.microsoft.com/office/word/2015/wordml/symex" xmlns:wpg="http://schemas.microsoft.com/office/word/2010/wordprocessingGroup" xmlns:wpi="http://schemas.microsoft.com/office/word/2010/wordprocessingInk" xmlns:wne="http://schemas.microsoft.com/office/word/2006/wordml" xmlns:wps="http://schemas.microsoft.com/office/word/2010/wordprocessingShape" mc:Ignorable="w14 w15 w16se wp14">
   <w:endnote w:type="separator" w:id="-1">
     <w:p>
       <w:r>
@@ -11108,7 +11157,7 @@
 </file>
 
 <file path=word/footer1.xml><?xml version="1.0" encoding="utf-8"?>
-<w:ftr xmlns:wpc="http://schemas.microsoft.com/office/word/2010/wordprocessingCanvas" xmlns:cx="http://schemas.microsoft.com/office/drawing/2014/chartex" xmlns:cx1="http://schemas.microsoft.com/office/drawing/2015/9/8/chartex" xmlns:cx2="http://schemas.microsoft.com/office/drawing/2015/10/21/chartex" xmlns:cx3="http://schemas.microsoft.com/office/drawing/2016/5/9/chartex" xmlns:cx4="http://schemas.microsoft.com/office/drawing/2016/5/10/chartex" xmlns:cx5="http://schemas.microsoft.com/office/drawing/2016/5/11/chartex" xmlns:cx6="http://schemas.microsoft.com/office/drawing/2016/5/12/chartex" xmlns:cx7="http://schemas.microsoft.com/office/drawing/2016/5/13/chartex" xmlns:cx8="http://schemas.microsoft.com/office/drawing/2016/5/14/chartex" xmlns:mc="http://schemas.openxmlformats.org/markup-compatibility/2006" xmlns:aink="http://schemas.microsoft.com/office/drawing/2016/ink" xmlns:am3d="http://schemas.microsoft.com/office/drawing/2017/model3d" xmlns:o="urn:schemas-microsoft-com:office:office" xmlns:r="http://schemas.openxmlformats.org/officeDocument/2006/relationships" xmlns:m="http://schemas.openxmlformats.org/officeDocument/2006/math" xmlns:v="urn:schemas-microsoft-com:vml" xmlns:wp14="http://schemas.microsoft.com/office/word/2010/wordprocessingDrawing" xmlns:wp="http://schemas.openxmlformats.org/drawingml/2006/wordprocessingDrawing" xmlns:w10="urn:schemas-microsoft-com:office:word" xmlns:w="http://schemas.openxmlformats.org/wordprocessingml/2006/main" xmlns:w14="http://schemas.microsoft.com/office/word/2010/wordml" xmlns:w15="http://schemas.microsoft.com/office/word/2012/wordml" xmlns:w16cid="http://schemas.microsoft.com/office/word/2016/wordml/cid" xmlns:w16se="http://schemas.microsoft.com/office/word/2015/wordml/symex" xmlns:wpg="http://schemas.microsoft.com/office/word/2010/wordprocessingGroup" xmlns:wpi="http://schemas.microsoft.com/office/word/2010/wordprocessingInk" xmlns:wne="http://schemas.microsoft.com/office/word/2006/wordml" xmlns:wps="http://schemas.microsoft.com/office/word/2010/wordprocessingShape" mc:Ignorable="w14 w15 w16se w16cid wp14">
+<w:ftr xmlns:wpc="http://schemas.microsoft.com/office/word/2010/wordprocessingCanvas" xmlns:cx="http://schemas.microsoft.com/office/drawing/2014/chartex" xmlns:mc="http://schemas.openxmlformats.org/markup-compatibility/2006" xmlns:o="urn:schemas-microsoft-com:office:office" xmlns:r="http://schemas.openxmlformats.org/officeDocument/2006/relationships" xmlns:m="http://schemas.openxmlformats.org/officeDocument/2006/math" xmlns:v="urn:schemas-microsoft-com:vml" xmlns:wp14="http://schemas.microsoft.com/office/word/2010/wordprocessingDrawing" xmlns:wp="http://schemas.openxmlformats.org/drawingml/2006/wordprocessingDrawing" xmlns:w10="urn:schemas-microsoft-com:office:word" xmlns:w="http://schemas.openxmlformats.org/wordprocessingml/2006/main" xmlns:w14="http://schemas.microsoft.com/office/word/2010/wordml" xmlns:w15="http://schemas.microsoft.com/office/word/2012/wordml" xmlns:w16se="http://schemas.microsoft.com/office/word/2015/wordml/symex" xmlns:wpg="http://schemas.microsoft.com/office/word/2010/wordprocessingGroup" xmlns:wpi="http://schemas.microsoft.com/office/word/2010/wordprocessingInk" xmlns:wne="http://schemas.microsoft.com/office/word/2006/wordml" xmlns:wps="http://schemas.microsoft.com/office/word/2010/wordprocessingShape" mc:Ignorable="w14 w15 w16se wp14">
   <w:tbl>
     <w:tblPr>
       <w:tblW w:w="12258" w:type="dxa"/>
@@ -11158,7 +11207,7 @@
 </file>
 
 <file path=word/footer2.xml><?xml version="1.0" encoding="utf-8"?>
-<w:ftr xmlns:wpc="http://schemas.microsoft.com/office/word/2010/wordprocessingCanvas" xmlns:cx="http://schemas.microsoft.com/office/drawing/2014/chartex" xmlns:cx1="http://schemas.microsoft.com/office/drawing/2015/9/8/chartex" xmlns:cx2="http://schemas.microsoft.com/office/drawing/2015/10/21/chartex" xmlns:cx3="http://schemas.microsoft.com/office/drawing/2016/5/9/chartex" xmlns:cx4="http://schemas.microsoft.com/office/drawing/2016/5/10/chartex" xmlns:cx5="http://schemas.microsoft.com/office/drawing/2016/5/11/chartex" xmlns:cx6="http://schemas.microsoft.com/office/drawing/2016/5/12/chartex" xmlns:cx7="http://schemas.microsoft.com/office/drawing/2016/5/13/chartex" xmlns:cx8="http://schemas.microsoft.com/office/drawing/2016/5/14/chartex" xmlns:mc="http://schemas.openxmlformats.org/markup-compatibility/2006" xmlns:aink="http://schemas.microsoft.com/office/drawing/2016/ink" xmlns:am3d="http://schemas.microsoft.com/office/drawing/2017/model3d" xmlns:o="urn:schemas-microsoft-com:office:office" xmlns:r="http://schemas.openxmlformats.org/officeDocument/2006/relationships" xmlns:m="http://schemas.openxmlformats.org/officeDocument/2006/math" xmlns:v="urn:schemas-microsoft-com:vml" xmlns:wp14="http://schemas.microsoft.com/office/word/2010/wordprocessingDrawing" xmlns:wp="http://schemas.openxmlformats.org/drawingml/2006/wordprocessingDrawing" xmlns:w10="urn:schemas-microsoft-com:office:word" xmlns:w="http://schemas.openxmlformats.org/wordprocessingml/2006/main" xmlns:w14="http://schemas.microsoft.com/office/word/2010/wordml" xmlns:w15="http://schemas.microsoft.com/office/word/2012/wordml" xmlns:w16cid="http://schemas.microsoft.com/office/word/2016/wordml/cid" xmlns:w16se="http://schemas.microsoft.com/office/word/2015/wordml/symex" xmlns:wpg="http://schemas.microsoft.com/office/word/2010/wordprocessingGroup" xmlns:wpi="http://schemas.microsoft.com/office/word/2010/wordprocessingInk" xmlns:wne="http://schemas.microsoft.com/office/word/2006/wordml" xmlns:wps="http://schemas.microsoft.com/office/word/2010/wordprocessingShape" mc:Ignorable="w14 w15 w16se w16cid wp14">
+<w:ftr xmlns:wpc="http://schemas.microsoft.com/office/word/2010/wordprocessingCanvas" xmlns:cx="http://schemas.microsoft.com/office/drawing/2014/chartex" xmlns:mc="http://schemas.openxmlformats.org/markup-compatibility/2006" xmlns:o="urn:schemas-microsoft-com:office:office" xmlns:r="http://schemas.openxmlformats.org/officeDocument/2006/relationships" xmlns:m="http://schemas.openxmlformats.org/officeDocument/2006/math" xmlns:v="urn:schemas-microsoft-com:vml" xmlns:wp14="http://schemas.microsoft.com/office/word/2010/wordprocessingDrawing" xmlns:wp="http://schemas.openxmlformats.org/drawingml/2006/wordprocessingDrawing" xmlns:w10="urn:schemas-microsoft-com:office:word" xmlns:w="http://schemas.openxmlformats.org/wordprocessingml/2006/main" xmlns:w14="http://schemas.microsoft.com/office/word/2010/wordml" xmlns:w15="http://schemas.microsoft.com/office/word/2012/wordml" xmlns:w16se="http://schemas.microsoft.com/office/word/2015/wordml/symex" xmlns:wpg="http://schemas.microsoft.com/office/word/2010/wordprocessingGroup" xmlns:wpi="http://schemas.microsoft.com/office/word/2010/wordprocessingInk" xmlns:wne="http://schemas.microsoft.com/office/word/2006/wordml" xmlns:wps="http://schemas.microsoft.com/office/word/2010/wordprocessingShape" mc:Ignorable="w14 w15 w16se wp14">
   <w:sdt>
     <w:sdtPr>
       <w:id w:val="1787467753"/>
@@ -11205,7 +11254,7 @@
 </file>
 
 <file path=word/footnotes.xml><?xml version="1.0" encoding="utf-8"?>
-<w:footnotes xmlns:wpc="http://schemas.microsoft.com/office/word/2010/wordprocessingCanvas" xmlns:cx="http://schemas.microsoft.com/office/drawing/2014/chartex" xmlns:cx1="http://schemas.microsoft.com/office/drawing/2015/9/8/chartex" xmlns:cx2="http://schemas.microsoft.com/office/drawing/2015/10/21/chartex" xmlns:cx3="http://schemas.microsoft.com/office/drawing/2016/5/9/chartex" xmlns:cx4="http://schemas.microsoft.com/office/drawing/2016/5/10/chartex" xmlns:cx5="http://schemas.microsoft.com/office/drawing/2016/5/11/chartex" xmlns:cx6="http://schemas.microsoft.com/office/drawing/2016/5/12/chartex" xmlns:cx7="http://schemas.microsoft.com/office/drawing/2016/5/13/chartex" xmlns:cx8="http://schemas.microsoft.com/office/drawing/2016/5/14/chartex" xmlns:mc="http://schemas.openxmlformats.org/markup-compatibility/2006" xmlns:aink="http://schemas.microsoft.com/office/drawing/2016/ink" xmlns:am3d="http://schemas.microsoft.com/office/drawing/2017/model3d" xmlns:o="urn:schemas-microsoft-com:office:office" xmlns:r="http://schemas.openxmlformats.org/officeDocument/2006/relationships" xmlns:m="http://schemas.openxmlformats.org/officeDocument/2006/math" xmlns:v="urn:schemas-microsoft-com:vml" xmlns:wp14="http://schemas.microsoft.com/office/word/2010/wordprocessingDrawing" xmlns:wp="http://schemas.openxmlformats.org/drawingml/2006/wordprocessingDrawing" xmlns:w10="urn:schemas-microsoft-com:office:word" xmlns:w="http://schemas.openxmlformats.org/wordprocessingml/2006/main" xmlns:w14="http://schemas.microsoft.com/office/word/2010/wordml" xmlns:w15="http://schemas.microsoft.com/office/word/2012/wordml" xmlns:w16cid="http://schemas.microsoft.com/office/word/2016/wordml/cid" xmlns:w16se="http://schemas.microsoft.com/office/word/2015/wordml/symex" xmlns:wpg="http://schemas.microsoft.com/office/word/2010/wordprocessingGroup" xmlns:wpi="http://schemas.microsoft.com/office/word/2010/wordprocessingInk" xmlns:wne="http://schemas.microsoft.com/office/word/2006/wordml" xmlns:wps="http://schemas.microsoft.com/office/word/2010/wordprocessingShape" mc:Ignorable="w14 w15 w16se w16cid wp14">
+<w:footnotes xmlns:wpc="http://schemas.microsoft.com/office/word/2010/wordprocessingCanvas" xmlns:cx="http://schemas.microsoft.com/office/drawing/2014/chartex" xmlns:mc="http://schemas.openxmlformats.org/markup-compatibility/2006" xmlns:o="urn:schemas-microsoft-com:office:office" xmlns:r="http://schemas.openxmlformats.org/officeDocument/2006/relationships" xmlns:m="http://schemas.openxmlformats.org/officeDocument/2006/math" xmlns:v="urn:schemas-microsoft-com:vml" xmlns:wp14="http://schemas.microsoft.com/office/word/2010/wordprocessingDrawing" xmlns:wp="http://schemas.openxmlformats.org/drawingml/2006/wordprocessingDrawing" xmlns:w10="urn:schemas-microsoft-com:office:word" xmlns:w="http://schemas.openxmlformats.org/wordprocessingml/2006/main" xmlns:w14="http://schemas.microsoft.com/office/word/2010/wordml" xmlns:w15="http://schemas.microsoft.com/office/word/2012/wordml" xmlns:w16se="http://schemas.microsoft.com/office/word/2015/wordml/symex" xmlns:wpg="http://schemas.microsoft.com/office/word/2010/wordprocessingGroup" xmlns:wpi="http://schemas.microsoft.com/office/word/2010/wordprocessingInk" xmlns:wne="http://schemas.microsoft.com/office/word/2006/wordml" xmlns:wps="http://schemas.microsoft.com/office/word/2010/wordprocessingShape" mc:Ignorable="w14 w15 w16se wp14">
   <w:footnote w:type="separator" w:id="-1">
     <w:p>
       <w:r>
@@ -11224,7 +11273,7 @@
 </file>
 
 <file path=word/header1.xml><?xml version="1.0" encoding="utf-8"?>
-<w:hdr xmlns:wpc="http://schemas.microsoft.com/office/word/2010/wordprocessingCanvas" xmlns:cx="http://schemas.microsoft.com/office/drawing/2014/chartex" xmlns:cx1="http://schemas.microsoft.com/office/drawing/2015/9/8/chartex" xmlns:cx2="http://schemas.microsoft.com/office/drawing/2015/10/21/chartex" xmlns:cx3="http://schemas.microsoft.com/office/drawing/2016/5/9/chartex" xmlns:cx4="http://schemas.microsoft.com/office/drawing/2016/5/10/chartex" xmlns:cx5="http://schemas.microsoft.com/office/drawing/2016/5/11/chartex" xmlns:cx6="http://schemas.microsoft.com/office/drawing/2016/5/12/chartex" xmlns:cx7="http://schemas.microsoft.com/office/drawing/2016/5/13/chartex" xmlns:cx8="http://schemas.microsoft.com/office/drawing/2016/5/14/chartex" xmlns:mc="http://schemas.openxmlformats.org/markup-compatibility/2006" xmlns:aink="http://schemas.microsoft.com/office/drawing/2016/ink" xmlns:am3d="http://schemas.microsoft.com/office/drawing/2017/model3d" xmlns:o="urn:schemas-microsoft-com:office:office" xmlns:r="http://schemas.openxmlformats.org/officeDocument/2006/relationships" xmlns:m="http://schemas.openxmlformats.org/officeDocument/2006/math" xmlns:v="urn:schemas-microsoft-com:vml" xmlns:wp14="http://schemas.microsoft.com/office/word/2010/wordprocessingDrawing" xmlns:wp="http://schemas.openxmlformats.org/drawingml/2006/wordprocessingDrawing" xmlns:w10="urn:schemas-microsoft-com:office:word" xmlns:w="http://schemas.openxmlformats.org/wordprocessingml/2006/main" xmlns:w14="http://schemas.microsoft.com/office/word/2010/wordml" xmlns:w15="http://schemas.microsoft.com/office/word/2012/wordml" xmlns:w16cid="http://schemas.microsoft.com/office/word/2016/wordml/cid" xmlns:w16se="http://schemas.microsoft.com/office/word/2015/wordml/symex" xmlns:wpg="http://schemas.microsoft.com/office/word/2010/wordprocessingGroup" xmlns:wpi="http://schemas.microsoft.com/office/word/2010/wordprocessingInk" xmlns:wne="http://schemas.microsoft.com/office/word/2006/wordml" xmlns:wps="http://schemas.microsoft.com/office/word/2010/wordprocessingShape" mc:Ignorable="w14 w15 w16se w16cid wp14">
+<w:hdr xmlns:wpc="http://schemas.microsoft.com/office/word/2010/wordprocessingCanvas" xmlns:cx="http://schemas.microsoft.com/office/drawing/2014/chartex" xmlns:mc="http://schemas.openxmlformats.org/markup-compatibility/2006" xmlns:o="urn:schemas-microsoft-com:office:office" xmlns:r="http://schemas.openxmlformats.org/officeDocument/2006/relationships" xmlns:m="http://schemas.openxmlformats.org/officeDocument/2006/math" xmlns:v="urn:schemas-microsoft-com:vml" xmlns:wp14="http://schemas.microsoft.com/office/word/2010/wordprocessingDrawing" xmlns:wp="http://schemas.openxmlformats.org/drawingml/2006/wordprocessingDrawing" xmlns:w10="urn:schemas-microsoft-com:office:word" xmlns:w="http://schemas.openxmlformats.org/wordprocessingml/2006/main" xmlns:w14="http://schemas.microsoft.com/office/word/2010/wordml" xmlns:w15="http://schemas.microsoft.com/office/word/2012/wordml" xmlns:w16se="http://schemas.microsoft.com/office/word/2015/wordml/symex" xmlns:wpg="http://schemas.microsoft.com/office/word/2010/wordprocessingGroup" xmlns:wpi="http://schemas.microsoft.com/office/word/2010/wordprocessingInk" xmlns:wne="http://schemas.microsoft.com/office/word/2006/wordml" xmlns:wps="http://schemas.microsoft.com/office/word/2010/wordprocessingShape" mc:Ignorable="w14 w15 w16se wp14">
   <w:tbl>
     <w:tblPr>
       <w:tblW w:w="12210" w:type="dxa"/>
@@ -11349,7 +11398,7 @@
                                     <w:b/>
                                     <w:noProof/>
                                   </w:rPr>
-                                  <w:t>10</w:t>
+                                  <w:t>12</w:t>
                                 </w:r>
                                 <w:r>
                                   <w:rPr>
@@ -11407,7 +11456,7 @@
                               <w:b/>
                               <w:noProof/>
                             </w:rPr>
-                            <w:t>10</w:t>
+                            <w:t>12</w:t>
                           </w:r>
                           <w:r>
                             <w:rPr>
@@ -11555,7 +11604,7 @@
                   </wp:anchor>
                 </w:drawing>
               </mc:Choice>
-              <mc:Fallback>
+              <mc:Fallback xmlns:w16cid="http://schemas.microsoft.com/office/word/2016/wordml/cid" xmlns:am3d="http://schemas.microsoft.com/office/drawing/2017/model3d" xmlns:aink="http://schemas.microsoft.com/office/drawing/2016/ink" xmlns:cx8="http://schemas.microsoft.com/office/drawing/2016/5/14/chartex" xmlns:cx7="http://schemas.microsoft.com/office/drawing/2016/5/13/chartex" xmlns:cx6="http://schemas.microsoft.com/office/drawing/2016/5/12/chartex" xmlns:cx5="http://schemas.microsoft.com/office/drawing/2016/5/11/chartex" xmlns:cx4="http://schemas.microsoft.com/office/drawing/2016/5/10/chartex" xmlns:cx3="http://schemas.microsoft.com/office/drawing/2016/5/9/chartex" xmlns:cx2="http://schemas.microsoft.com/office/drawing/2015/10/21/chartex" xmlns:cx1="http://schemas.microsoft.com/office/drawing/2015/9/8/chartex">
                 <w:pict>
                   <v:rect w14:anchorId="4A17D0B7" id="Rectángulo 27" o:spid="_x0000_s1026" style="position:absolute;margin-left:585.4pt;margin-top:.35pt;width:25.5pt;height:755.15pt;z-index:251659264;visibility:visible;mso-wrap-style:square;mso-width-percent:0;mso-height-percent:0;mso-wrap-distance-left:9pt;mso-wrap-distance-top:0;mso-wrap-distance-right:9pt;mso-wrap-distance-bottom:0;mso-position-horizontal:absolute;mso-position-horizontal-relative:text;mso-position-vertical:absolute;mso-position-vertical-relative:text;mso-width-percent:0;mso-height-percent:0;mso-width-relative:margin;mso-height-relative:margin;v-text-anchor:middle" o:gfxdata="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" fillcolor="#a4063e [3204]" strokecolor="#51031e [1604]" strokeweight="2pt"/>
                 </w:pict>
@@ -11570,7 +11619,7 @@
 </file>
 
 <file path=word/numbering.xml><?xml version="1.0" encoding="utf-8"?>
-<w:numbering xmlns:wpc="http://schemas.microsoft.com/office/word/2010/wordprocessingCanvas" xmlns:cx="http://schemas.microsoft.com/office/drawing/2014/chartex" xmlns:cx1="http://schemas.microsoft.com/office/drawing/2015/9/8/chartex" xmlns:cx2="http://schemas.microsoft.com/office/drawing/2015/10/21/chartex" xmlns:cx3="http://schemas.microsoft.com/office/drawing/2016/5/9/chartex" xmlns:cx4="http://schemas.microsoft.com/office/drawing/2016/5/10/chartex" xmlns:cx5="http://schemas.microsoft.com/office/drawing/2016/5/11/chartex" xmlns:cx6="http://schemas.microsoft.com/office/drawing/2016/5/12/chartex" xmlns:cx7="http://schemas.microsoft.com/office/drawing/2016/5/13/chartex" xmlns:cx8="http://schemas.microsoft.com/office/drawing/2016/5/14/chartex" xmlns:mc="http://schemas.openxmlformats.org/markup-compatibility/2006" xmlns:aink="http://schemas.microsoft.com/office/drawing/2016/ink" xmlns:am3d="http://schemas.microsoft.com/office/drawing/2017/model3d" xmlns:o="urn:schemas-microsoft-com:office:office" xmlns:r="http://schemas.openxmlformats.org/officeDocument/2006/relationships" xmlns:m="http://schemas.openxmlformats.org/officeDocument/2006/math" xmlns:v="urn:schemas-microsoft-com:vml" xmlns:wp14="http://schemas.microsoft.com/office/word/2010/wordprocessingDrawing" xmlns:wp="http://schemas.openxmlformats.org/drawingml/2006/wordprocessingDrawing" xmlns:w10="urn:schemas-microsoft-com:office:word" xmlns:w="http://schemas.openxmlformats.org/wordprocessingml/2006/main" xmlns:w14="http://schemas.microsoft.com/office/word/2010/wordml" xmlns:w15="http://schemas.microsoft.com/office/word/2012/wordml" xmlns:w16cid="http://schemas.microsoft.com/office/word/2016/wordml/cid" xmlns:w16se="http://schemas.microsoft.com/office/word/2015/wordml/symex" xmlns:wpg="http://schemas.microsoft.com/office/word/2010/wordprocessingGroup" xmlns:wpi="http://schemas.microsoft.com/office/word/2010/wordprocessingInk" xmlns:wne="http://schemas.microsoft.com/office/word/2006/wordml" xmlns:wps="http://schemas.microsoft.com/office/word/2010/wordprocessingShape" mc:Ignorable="w14 w15 w16se w16cid wp14">
+<w:numbering xmlns:wpc="http://schemas.microsoft.com/office/word/2010/wordprocessingCanvas" xmlns:cx="http://schemas.microsoft.com/office/drawing/2014/chartex" xmlns:mc="http://schemas.openxmlformats.org/markup-compatibility/2006" xmlns:o="urn:schemas-microsoft-com:office:office" xmlns:r="http://schemas.openxmlformats.org/officeDocument/2006/relationships" xmlns:m="http://schemas.openxmlformats.org/officeDocument/2006/math" xmlns:v="urn:schemas-microsoft-com:vml" xmlns:wp14="http://schemas.microsoft.com/office/word/2010/wordprocessingDrawing" xmlns:wp="http://schemas.openxmlformats.org/drawingml/2006/wordprocessingDrawing" xmlns:w10="urn:schemas-microsoft-com:office:word" xmlns:w="http://schemas.openxmlformats.org/wordprocessingml/2006/main" xmlns:w14="http://schemas.microsoft.com/office/word/2010/wordml" xmlns:w15="http://schemas.microsoft.com/office/word/2012/wordml" xmlns:w16se="http://schemas.microsoft.com/office/word/2015/wordml/symex" xmlns:wpg="http://schemas.microsoft.com/office/word/2010/wordprocessingGroup" xmlns:wpi="http://schemas.microsoft.com/office/word/2010/wordprocessingInk" xmlns:wne="http://schemas.microsoft.com/office/word/2006/wordml" xmlns:wps="http://schemas.microsoft.com/office/word/2010/wordprocessingShape" mc:Ignorable="w14 w15 w16se wp14">
   <w:abstractNum w:abstractNumId="0" w15:restartNumberingAfterBreak="0">
     <w:nsid w:val="02675300"/>
     <w:multiLevelType w:val="hybridMultilevel"/>
@@ -15379,7 +15428,7 @@
 </file>
 
 <file path=word/styles.xml><?xml version="1.0" encoding="utf-8"?>
-<w:styles xmlns:mc="http://schemas.openxmlformats.org/markup-compatibility/2006" xmlns:r="http://schemas.openxmlformats.org/officeDocument/2006/relationships" xmlns:w="http://schemas.openxmlformats.org/wordprocessingml/2006/main" xmlns:w14="http://schemas.microsoft.com/office/word/2010/wordml" xmlns:w15="http://schemas.microsoft.com/office/word/2012/wordml" xmlns:w16cid="http://schemas.microsoft.com/office/word/2016/wordml/cid" xmlns:w16se="http://schemas.microsoft.com/office/word/2015/wordml/symex" mc:Ignorable="w14 w15 w16se w16cid">
+<w:styles xmlns:mc="http://schemas.openxmlformats.org/markup-compatibility/2006" xmlns:r="http://schemas.openxmlformats.org/officeDocument/2006/relationships" xmlns:w="http://schemas.openxmlformats.org/wordprocessingml/2006/main" xmlns:w14="http://schemas.microsoft.com/office/word/2010/wordml" xmlns:w15="http://schemas.microsoft.com/office/word/2012/wordml" xmlns:w16se="http://schemas.microsoft.com/office/word/2015/wordml/symex" mc:Ignorable="w14 w15 w16se">
   <w:docDefaults>
     <w:rPrDefault>
       <w:rPr>
@@ -15395,7 +15444,7 @@
       </w:pPr>
     </w:pPrDefault>
   </w:docDefaults>
-  <w:latentStyles w:defLockedState="0" w:defUIPriority="99" w:defSemiHidden="0" w:defUnhideWhenUsed="0" w:defQFormat="0" w:count="376">
+  <w:latentStyles w:defLockedState="0" w:defUIPriority="99" w:defSemiHidden="0" w:defUnhideWhenUsed="0" w:defQFormat="0" w:count="371">
     <w:lsdException w:name="Normal" w:uiPriority="0" w:qFormat="1"/>
     <w:lsdException w:name="heading 1" w:uiPriority="2" w:qFormat="1"/>
     <w:lsdException w:name="heading 2" w:semiHidden="1" w:uiPriority="2" w:unhideWhenUsed="1" w:qFormat="1"/>
@@ -15767,11 +15816,6 @@
     <w:lsdException w:name="List Table 5 Dark Accent 6" w:uiPriority="50"/>
     <w:lsdException w:name="List Table 6 Colorful Accent 6" w:uiPriority="51"/>
     <w:lsdException w:name="List Table 7 Colorful Accent 6" w:uiPriority="52"/>
-    <w:lsdException w:name="Mention" w:semiHidden="1" w:unhideWhenUsed="1"/>
-    <w:lsdException w:name="Smart Hyperlink" w:semiHidden="1" w:unhideWhenUsed="1"/>
-    <w:lsdException w:name="Hashtag" w:semiHidden="1" w:unhideWhenUsed="1"/>
-    <w:lsdException w:name="Unresolved Mention" w:semiHidden="1" w:unhideWhenUsed="1"/>
-    <w:lsdException w:name="Smart Link" w:semiHidden="1" w:unhideWhenUsed="1"/>
   </w:latentStyles>
   <w:style w:type="paragraph" w:default="1" w:styleId="Normal">
     <w:name w:val="Normal"/>
@@ -16230,7 +16274,7 @@
       <w:color w:val="808080"/>
     </w:rPr>
   </w:style>
-  <w:style w:type="table" w:styleId="Tablaconcuadrcula5oscura-nfasis4">
+  <w:style w:type="table" w:styleId="Tabladecuadrcula5oscura-nfasis4">
     <w:name w:val="Grid Table 5 Dark Accent 4"/>
     <w:basedOn w:val="Tablanormal"/>
     <w:uiPriority w:val="50"/>
@@ -16496,7 +16540,7 @@
       <w:u w:val="single"/>
     </w:rPr>
   </w:style>
-  <w:style w:type="table" w:styleId="Tablaconcuadrcula5oscura-nfasis6">
+  <w:style w:type="table" w:styleId="Tabladecuadrcula5oscura-nfasis6">
     <w:name w:val="Grid Table 5 Dark Accent 6"/>
     <w:basedOn w:val="Tablanormal"/>
     <w:uiPriority w:val="50"/>
@@ -16605,7 +16649,7 @@
   <w:style w:type="table" w:customStyle="1" w:styleId="Tablaconcuadrcula5oscura-nfasis61">
     <w:name w:val="Tabla con cuadrícula 5 oscura - Énfasis 61"/>
     <w:basedOn w:val="Tablanormal"/>
-    <w:next w:val="Tablaconcuadrcula5oscura-nfasis6"/>
+    <w:next w:val="Tabladecuadrcula5oscura-nfasis6"/>
     <w:uiPriority w:val="50"/>
     <w:rsid w:val="00A30C90"/>
     <w:pPr>
@@ -16712,7 +16756,7 @@
   <w:style w:type="table" w:customStyle="1" w:styleId="Tablaconcuadrcula5oscura-nfasis62">
     <w:name w:val="Tabla con cuadrícula 5 oscura - Énfasis 62"/>
     <w:basedOn w:val="Tablanormal"/>
-    <w:next w:val="Tablaconcuadrcula5oscura-nfasis6"/>
+    <w:next w:val="Tabladecuadrcula5oscura-nfasis6"/>
     <w:uiPriority w:val="50"/>
     <w:rsid w:val="00A30C90"/>
     <w:pPr>
@@ -16871,7 +16915,7 @@
   <w:style w:type="table" w:customStyle="1" w:styleId="Tablaconcuadrcula5oscura-nfasis63">
     <w:name w:val="Tabla con cuadrícula 5 oscura - Énfasis 63"/>
     <w:basedOn w:val="Tablanormal"/>
-    <w:next w:val="Tablaconcuadrcula5oscura-nfasis6"/>
+    <w:next w:val="Tabladecuadrcula5oscura-nfasis6"/>
     <w:uiPriority w:val="50"/>
     <w:rsid w:val="00A30C90"/>
     <w:pPr>
@@ -16975,7 +17019,7 @@
       </w:tcPr>
     </w:tblStylePr>
   </w:style>
-  <w:style w:type="table" w:styleId="Tablaconcuadrcula5oscura-nfasis1">
+  <w:style w:type="table" w:styleId="Tabladecuadrcula5oscura-nfasis1">
     <w:name w:val="Grid Table 5 Dark Accent 1"/>
     <w:basedOn w:val="Tablanormal"/>
     <w:uiPriority w:val="50"/>
@@ -17084,7 +17128,7 @@
   <w:style w:type="table" w:customStyle="1" w:styleId="Tablaconcuadrcula5oscura-nfasis64">
     <w:name w:val="Tabla con cuadrícula 5 oscura - Énfasis 64"/>
     <w:basedOn w:val="Tablanormal"/>
-    <w:next w:val="Tablaconcuadrcula5oscura-nfasis6"/>
+    <w:next w:val="Tabladecuadrcula5oscura-nfasis6"/>
     <w:uiPriority w:val="50"/>
     <w:rsid w:val="00FF7955"/>
     <w:pPr>
@@ -17191,7 +17235,7 @@
   <w:style w:type="table" w:customStyle="1" w:styleId="Tablaconcuadrcula5oscura-nfasis65">
     <w:name w:val="Tabla con cuadrícula 5 oscura - Énfasis 65"/>
     <w:basedOn w:val="Tablanormal"/>
-    <w:next w:val="Tablaconcuadrcula5oscura-nfasis6"/>
+    <w:next w:val="Tabladecuadrcula5oscura-nfasis6"/>
     <w:uiPriority w:val="50"/>
     <w:rsid w:val="00FF7955"/>
     <w:pPr>
@@ -17298,7 +17342,7 @@
   <w:style w:type="table" w:customStyle="1" w:styleId="Tablaconcuadrcula5oscura-nfasis66">
     <w:name w:val="Tabla con cuadrícula 5 oscura - Énfasis 66"/>
     <w:basedOn w:val="Tablanormal"/>
-    <w:next w:val="Tablaconcuadrcula5oscura-nfasis6"/>
+    <w:next w:val="Tabladecuadrcula5oscura-nfasis6"/>
     <w:uiPriority w:val="50"/>
     <w:rsid w:val="00FF7955"/>
     <w:pPr>
@@ -17405,7 +17449,7 @@
   <w:style w:type="table" w:customStyle="1" w:styleId="Tablaconcuadrcula5oscura-nfasis41">
     <w:name w:val="Tabla con cuadrícula 5 oscura - Énfasis 41"/>
     <w:basedOn w:val="Tablanormal"/>
-    <w:next w:val="Tablaconcuadrcula5oscura-nfasis4"/>
+    <w:next w:val="Tabladecuadrcula5oscura-nfasis4"/>
     <w:uiPriority w:val="50"/>
     <w:rsid w:val="00DA3432"/>
     <w:pPr>
@@ -17512,7 +17556,7 @@
   <w:style w:type="table" w:customStyle="1" w:styleId="Tablaconcuadrcula5oscura-nfasis67">
     <w:name w:val="Tabla con cuadrícula 5 oscura - Énfasis 67"/>
     <w:basedOn w:val="Tablanormal"/>
-    <w:next w:val="Tablaconcuadrcula5oscura-nfasis6"/>
+    <w:next w:val="Tabladecuadrcula5oscura-nfasis6"/>
     <w:uiPriority w:val="50"/>
     <w:rsid w:val="00DA3432"/>
     <w:pPr>
@@ -17619,7 +17663,7 @@
   <w:style w:type="table" w:customStyle="1" w:styleId="Tablaconcuadrcula5oscura-nfasis68">
     <w:name w:val="Tabla con cuadrícula 5 oscura - Énfasis 68"/>
     <w:basedOn w:val="Tablanormal"/>
-    <w:next w:val="Tablaconcuadrcula5oscura-nfasis6"/>
+    <w:next w:val="Tabladecuadrcula5oscura-nfasis6"/>
     <w:uiPriority w:val="50"/>
     <w:rsid w:val="00290C3D"/>
     <w:pPr>
@@ -17726,7 +17770,7 @@
   <w:style w:type="table" w:customStyle="1" w:styleId="Tablaconcuadrcula5oscura-nfasis69">
     <w:name w:val="Tabla con cuadrícula 5 oscura - Énfasis 69"/>
     <w:basedOn w:val="Tablanormal"/>
-    <w:next w:val="Tablaconcuadrcula5oscura-nfasis6"/>
+    <w:next w:val="Tabladecuadrcula5oscura-nfasis6"/>
     <w:uiPriority w:val="50"/>
     <w:rsid w:val="00290C3D"/>
     <w:pPr>
@@ -17833,7 +17877,7 @@
   <w:style w:type="table" w:customStyle="1" w:styleId="Tablaconcuadrcula5oscura-nfasis42">
     <w:name w:val="Tabla con cuadrícula 5 oscura - Énfasis 42"/>
     <w:basedOn w:val="Tablanormal"/>
-    <w:next w:val="Tablaconcuadrcula5oscura-nfasis4"/>
+    <w:next w:val="Tabladecuadrcula5oscura-nfasis4"/>
     <w:uiPriority w:val="50"/>
     <w:rsid w:val="00F66790"/>
     <w:pPr>
@@ -17940,7 +17984,7 @@
   <w:style w:type="table" w:customStyle="1" w:styleId="Tablaconcuadrcula5oscura-nfasis43">
     <w:name w:val="Tabla con cuadrícula 5 oscura - Énfasis 43"/>
     <w:basedOn w:val="Tablanormal"/>
-    <w:next w:val="Tablaconcuadrcula5oscura-nfasis4"/>
+    <w:next w:val="Tabladecuadrcula5oscura-nfasis4"/>
     <w:uiPriority w:val="50"/>
     <w:rsid w:val="00FA16AA"/>
     <w:pPr>
@@ -18047,7 +18091,7 @@
   <w:style w:type="table" w:customStyle="1" w:styleId="Tablaconcuadrcula5oscura-nfasis44">
     <w:name w:val="Tabla con cuadrícula 5 oscura - Énfasis 44"/>
     <w:basedOn w:val="Tablanormal"/>
-    <w:next w:val="Tablaconcuadrcula5oscura-nfasis4"/>
+    <w:next w:val="Tabladecuadrcula5oscura-nfasis4"/>
     <w:uiPriority w:val="50"/>
     <w:rsid w:val="00FA16AA"/>
     <w:pPr>
@@ -18154,7 +18198,7 @@
   <w:style w:type="table" w:customStyle="1" w:styleId="Tablaconcuadrcula5oscura-nfasis610">
     <w:name w:val="Tabla con cuadrícula 5 oscura - Énfasis 610"/>
     <w:basedOn w:val="Tablanormal"/>
-    <w:next w:val="Tablaconcuadrcula5oscura-nfasis6"/>
+    <w:next w:val="Tabladecuadrcula5oscura-nfasis6"/>
     <w:uiPriority w:val="50"/>
     <w:rsid w:val="000956B4"/>
     <w:pPr>
@@ -18261,7 +18305,7 @@
   <w:style w:type="table" w:customStyle="1" w:styleId="Tablaconcuadrcula5oscura-nfasis611">
     <w:name w:val="Tabla con cuadrícula 5 oscura - Énfasis 611"/>
     <w:basedOn w:val="Tablanormal"/>
-    <w:next w:val="Tablaconcuadrcula5oscura-nfasis6"/>
+    <w:next w:val="Tabladecuadrcula5oscura-nfasis6"/>
     <w:uiPriority w:val="50"/>
     <w:rsid w:val="000956B4"/>
     <w:pPr>
@@ -18368,7 +18412,7 @@
   <w:style w:type="table" w:customStyle="1" w:styleId="Tablaconcuadrcula5oscura-nfasis612">
     <w:name w:val="Tabla con cuadrícula 5 oscura - Énfasis 612"/>
     <w:basedOn w:val="Tablanormal"/>
-    <w:next w:val="Tablaconcuadrcula5oscura-nfasis6"/>
+    <w:next w:val="Tabladecuadrcula5oscura-nfasis6"/>
     <w:uiPriority w:val="50"/>
     <w:rsid w:val="000956B4"/>
     <w:pPr>
@@ -18475,7 +18519,7 @@
   <w:style w:type="table" w:customStyle="1" w:styleId="Tablaconcuadrcula5oscura-nfasis613">
     <w:name w:val="Tabla con cuadrícula 5 oscura - Énfasis 613"/>
     <w:basedOn w:val="Tablanormal"/>
-    <w:next w:val="Tablaconcuadrcula5oscura-nfasis6"/>
+    <w:next w:val="Tabladecuadrcula5oscura-nfasis6"/>
     <w:uiPriority w:val="50"/>
     <w:rsid w:val="00460436"/>
     <w:pPr>
@@ -18582,7 +18626,7 @@
   <w:style w:type="table" w:customStyle="1" w:styleId="Tablaconcuadrcula5oscura-nfasis614">
     <w:name w:val="Tabla con cuadrícula 5 oscura - Énfasis 614"/>
     <w:basedOn w:val="Tablanormal"/>
-    <w:next w:val="Tablaconcuadrcula5oscura-nfasis6"/>
+    <w:next w:val="Tabladecuadrcula5oscura-nfasis6"/>
     <w:uiPriority w:val="50"/>
     <w:rsid w:val="00460436"/>
     <w:pPr>
@@ -18689,7 +18733,7 @@
   <w:style w:type="table" w:customStyle="1" w:styleId="Tablaconcuadrcula5oscura-nfasis615">
     <w:name w:val="Tabla con cuadrícula 5 oscura - Énfasis 615"/>
     <w:basedOn w:val="Tablanormal"/>
-    <w:next w:val="Tablaconcuadrcula5oscura-nfasis6"/>
+    <w:next w:val="Tabladecuadrcula5oscura-nfasis6"/>
     <w:uiPriority w:val="50"/>
     <w:rsid w:val="00460436"/>
     <w:pPr>
@@ -18793,7 +18837,7 @@
       </w:tcPr>
     </w:tblStylePr>
   </w:style>
-  <w:style w:type="table" w:styleId="Tablaconcuadrcula4-nfasis4">
+  <w:style w:type="table" w:styleId="Tabladecuadrcula4-nfasis4">
     <w:name w:val="Grid Table 4 Accent 4"/>
     <w:basedOn w:val="Tablanormal"/>
     <w:uiPriority w:val="49"/>
@@ -18872,7 +18916,7 @@
   <w:style w:type="table" w:customStyle="1" w:styleId="Tablaconcuadrcula5oscura-nfasis616">
     <w:name w:val="Tabla con cuadrícula 5 oscura - Énfasis 616"/>
     <w:basedOn w:val="Tablanormal"/>
-    <w:next w:val="Tablaconcuadrcula5oscura-nfasis6"/>
+    <w:next w:val="Tabladecuadrcula5oscura-nfasis6"/>
     <w:uiPriority w:val="50"/>
     <w:rsid w:val="00060272"/>
     <w:pPr>
@@ -18976,7 +19020,7 @@
       </w:tcPr>
     </w:tblStylePr>
   </w:style>
-  <w:style w:type="table" w:styleId="Tablaconcuadrcula4-nfasis6">
+  <w:style w:type="table" w:styleId="Tabladecuadrcula4-nfasis6">
     <w:name w:val="Grid Table 4 Accent 6"/>
     <w:basedOn w:val="Tablanormal"/>
     <w:uiPriority w:val="49"/>
@@ -19052,7 +19096,7 @@
       </w:tcPr>
     </w:tblStylePr>
   </w:style>
-  <w:style w:type="table" w:styleId="Tablaconcuadrcula4-nfasis1">
+  <w:style w:type="table" w:styleId="Tabladecuadrcula4-nfasis1">
     <w:name w:val="Grid Table 4 Accent 1"/>
     <w:basedOn w:val="Tablanormal"/>
     <w:uiPriority w:val="49"/>
@@ -19519,7 +19563,7 @@
       <w:lang w:eastAsia="es-ES"/>
     </w:rPr>
   </w:style>
-  <w:style w:type="table" w:styleId="Tablaconcuadrcula6concolores-nfasis6">
+  <w:style w:type="table" w:styleId="Tabladecuadrcula6concolores-nfasis6">
     <w:name w:val="Grid Table 6 Colorful Accent 6"/>
     <w:basedOn w:val="Tablanormal"/>
     <w:uiPriority w:val="51"/>
@@ -20017,7 +20061,7 @@
 </file>
 
 <file path=customXml/itemProps1.xml><?xml version="1.0" encoding="utf-8"?>
-<ds:datastoreItem xmlns:ds="http://schemas.openxmlformats.org/officeDocument/2006/customXml" ds:itemID="{4DC9D4A9-C59C-4700-95E5-CBCE7299C7C0}">
+<ds:datastoreItem xmlns:ds="http://schemas.openxmlformats.org/officeDocument/2006/customXml" ds:itemID="{E448A324-D81C-4D07-8433-AF551DC38A7A}">
   <ds:schemaRefs>
     <ds:schemaRef ds:uri="http://schemas.openxmlformats.org/officeDocument/2006/bibliography"/>
   </ds:schemaRefs>

</xml_diff>